<commit_message>
try to using power of e
</commit_message>
<xml_diff>
--- a/bot/Chat bot DB schema.docx
+++ b/bot/Chat bot DB schema.docx
@@ -560,6 +560,141 @@
               <w:rPr>
                 <w:rFonts w:hint="eastAsia"/>
               </w:rPr>
+              <w:t>)</w:t>
+            </w:r>
+          </w:p>
+        </w:tc>
+      </w:tr>
+      <w:tr>
+        <w:tc>
+          <w:tcPr>
+            <w:tcW w:w="2559" w:type="dxa"/>
+          </w:tcPr>
+          <w:p>
+            <w:pPr>
+              <w:pStyle w:val="a3"/>
+              <w:ind w:leftChars="0" w:left="0"/>
+            </w:pPr>
+            <w:r>
+              <w:rPr>
+                <w:rFonts w:hint="eastAsia"/>
+              </w:rPr>
+              <w:t>type</w:t>
+            </w:r>
+          </w:p>
+        </w:tc>
+        <w:tc>
+          <w:tcPr>
+            <w:tcW w:w="2270" w:type="dxa"/>
+          </w:tcPr>
+          <w:p>
+            <w:pPr>
+              <w:pStyle w:val="a3"/>
+              <w:ind w:leftChars="0" w:left="0"/>
+              <w:rPr>
+                <w:rFonts w:hint="eastAsia"/>
+              </w:rPr>
+            </w:pPr>
+            <w:r>
+              <w:rPr>
+                <w:rFonts w:hint="eastAsia"/>
+              </w:rPr>
+              <w:t>binary</w:t>
+            </w:r>
+          </w:p>
+        </w:tc>
+        <w:tc>
+          <w:tcPr>
+            <w:tcW w:w="4412" w:type="dxa"/>
+          </w:tcPr>
+          <w:p>
+            <w:pPr>
+              <w:pStyle w:val="a3"/>
+              <w:ind w:leftChars="0" w:left="0"/>
+              <w:rPr>
+                <w:rFonts w:hint="eastAsia"/>
+              </w:rPr>
+            </w:pPr>
+            <w:r>
+              <w:rPr>
+                <w:rFonts w:hint="eastAsia"/>
+              </w:rPr>
+              <w:t>0 for answer, 1 for call</w:t>
+            </w:r>
+          </w:p>
+        </w:tc>
+      </w:tr>
+      <w:tr>
+        <w:tc>
+          <w:tcPr>
+            <w:tcW w:w="2559" w:type="dxa"/>
+          </w:tcPr>
+          <w:p>
+            <w:pPr>
+              <w:pStyle w:val="a3"/>
+              <w:ind w:leftChars="0" w:left="0"/>
+              <w:rPr>
+                <w:rFonts w:hint="eastAsia"/>
+              </w:rPr>
+            </w:pPr>
+            <w:r>
+              <w:rPr>
+                <w:rFonts w:hint="eastAsia"/>
+              </w:rPr>
+              <w:t>call</w:t>
+            </w:r>
+          </w:p>
+        </w:tc>
+        <w:tc>
+          <w:tcPr>
+            <w:tcW w:w="2270" w:type="dxa"/>
+          </w:tcPr>
+          <w:p>
+            <w:pPr>
+              <w:pStyle w:val="a3"/>
+              <w:ind w:leftChars="0" w:left="0"/>
+              <w:rPr>
+                <w:rFonts w:hint="eastAsia"/>
+              </w:rPr>
+            </w:pPr>
+            <w:r>
+              <w:t>T</w:t>
+            </w:r>
+            <w:r>
+              <w:rPr>
+                <w:rFonts w:hint="eastAsia"/>
+              </w:rPr>
+              <w:t xml:space="preserve">ext </w:t>
+            </w:r>
+          </w:p>
+        </w:tc>
+        <w:tc>
+          <w:tcPr>
+            <w:tcW w:w="4412" w:type="dxa"/>
+          </w:tcPr>
+          <w:p>
+            <w:pPr>
+              <w:pStyle w:val="a3"/>
+              <w:ind w:leftChars="0" w:left="0"/>
+              <w:rPr>
+                <w:rFonts w:hint="eastAsia"/>
+              </w:rPr>
+            </w:pPr>
+            <w:r>
+              <w:t>T</w:t>
+            </w:r>
+            <w:r>
+              <w:rPr>
+                <w:rFonts w:hint="eastAsia"/>
+              </w:rPr>
+              <w:t xml:space="preserve">he </w:t>
+            </w:r>
+            <w:r>
+              <w:t>function to call (return answer</w:t>
+            </w:r>
+            <w:bookmarkStart w:id="0" w:name="_GoBack"/>
+            <w:bookmarkEnd w:id="0"/>
+            <w:r>
               <w:t>)</w:t>
             </w:r>
           </w:p>
@@ -920,13 +1055,7 @@
                       <w:rPr>
                         <w:rFonts w:ascii="Cambria Math" w:hAnsi="Cambria Math"/>
                       </w:rPr>
-                      <m:t>num_of_</m:t>
-                    </m:r>
-                    <m:r>
-                      <w:rPr>
-                        <w:rFonts w:ascii="Cambria Math" w:hAnsi="Cambria Math"/>
-                      </w:rPr>
-                      <m:t>questions</m:t>
+                      <m:t>num_of_questions</m:t>
                     </m:r>
                   </m:den>
                 </m:f>
@@ -949,10 +1078,16 @@
               </w:rPr>
             </w:pPr>
             <w:r>
-              <w:rPr>
-                <w:rFonts w:hint="eastAsia"/>
-              </w:rPr>
-              <w:t>weight</w:t>
+              <w:t>W</w:t>
+            </w:r>
+            <w:r>
+              <w:rPr>
+                <w:rFonts w:hint="eastAsia"/>
+              </w:rPr>
+              <w:t>eight_</w:t>
+            </w:r>
+            <w:r>
+              <w:t>prob</w:t>
             </w:r>
           </w:p>
         </w:tc>
@@ -994,8 +1129,92 @@
               </w:rPr>
               <w:t>1-prob</w:t>
             </w:r>
-            <w:bookmarkStart w:id="0" w:name="_GoBack"/>
-            <w:bookmarkEnd w:id="0"/>
+          </w:p>
+        </w:tc>
+      </w:tr>
+      <w:tr>
+        <w:tc>
+          <w:tcPr>
+            <w:tcW w:w="2445" w:type="dxa"/>
+          </w:tcPr>
+          <w:p>
+            <w:pPr>
+              <w:pStyle w:val="a3"/>
+              <w:ind w:leftChars="0" w:left="0"/>
+            </w:pPr>
+            <w:r>
+              <w:t>W</w:t>
+            </w:r>
+            <w:r>
+              <w:rPr>
+                <w:rFonts w:hint="eastAsia"/>
+              </w:rPr>
+              <w:t>eight</w:t>
+            </w:r>
+            <w:r>
+              <w:t>_exp</w:t>
+            </w:r>
+          </w:p>
+        </w:tc>
+        <w:tc>
+          <w:tcPr>
+            <w:tcW w:w="2445" w:type="dxa"/>
+          </w:tcPr>
+          <w:p>
+            <w:pPr>
+              <w:pStyle w:val="a3"/>
+              <w:ind w:leftChars="0" w:left="0"/>
+            </w:pPr>
+            <w:r>
+              <w:rPr>
+                <w:rFonts w:hint="eastAsia"/>
+              </w:rPr>
+              <w:t>num</w:t>
+            </w:r>
+          </w:p>
+        </w:tc>
+        <w:tc>
+          <w:tcPr>
+            <w:tcW w:w="4351" w:type="dxa"/>
+          </w:tcPr>
+          <w:p>
+            <w:pPr>
+              <w:pStyle w:val="a3"/>
+              <w:ind w:leftChars="0" w:left="0"/>
+              <w:rPr>
+                <w:rFonts w:ascii="Calibri" w:eastAsia="新細明體" w:hAnsi="Calibri" w:cs="Times New Roman"/>
+              </w:rPr>
+            </w:pPr>
+            <w:r>
+              <w:rPr>
+                <w:rFonts w:ascii="Calibri" w:eastAsia="新細明體" w:hAnsi="Calibri" w:cs="Times New Roman"/>
+              </w:rPr>
+              <w:t>Power(e,</w:t>
+            </w:r>
+            <w:r>
+              <w:rPr>
+                <w:rFonts w:ascii="Calibri" w:eastAsia="新細明體" w:hAnsi="Calibri" w:cs="Times New Roman"/>
+              </w:rPr>
+              <w:t>(2(</w:t>
+            </w:r>
+            <w:r>
+              <w:rPr>
+                <w:rFonts w:ascii="Calibri" w:eastAsia="新細明體" w:hAnsi="Calibri" w:cs="Times New Roman" w:hint="eastAsia"/>
+              </w:rPr>
+              <w:t>1-prob</w:t>
+            </w:r>
+            <w:r>
+              <w:rPr>
+                <w:rFonts w:ascii="Calibri" w:eastAsia="新細明體" w:hAnsi="Calibri" w:cs="Times New Roman"/>
+              </w:rPr>
+              <w:t>)</w:t>
+            </w:r>
+            <w:r>
+              <w:rPr>
+                <w:rFonts w:ascii="Calibri" w:eastAsia="新細明體" w:hAnsi="Calibri" w:cs="Times New Roman"/>
+              </w:rPr>
+              <w:t>)</w:t>
+            </w:r>
           </w:p>
         </w:tc>
       </w:tr>

</xml_diff>

<commit_message>
use zh-tw for jieba & add integrateQA & add segmentation api
</commit_message>
<xml_diff>
--- a/bot/Chat bot DB schema.docx
+++ b/bot/Chat bot DB schema.docx
@@ -633,20 +633,13 @@
             <w:pPr>
               <w:pStyle w:val="a3"/>
               <w:ind w:leftChars="0" w:left="0"/>
-              <w:rPr>
-                <w:color w:val="AEAAAA" w:themeColor="background2" w:themeShade="BF"/>
-              </w:rPr>
-            </w:pPr>
-            <w:r>
-              <w:rPr>
-                <w:color w:val="AEAAAA" w:themeColor="background2" w:themeShade="BF"/>
-              </w:rPr>
-              <w:t>T</w:t>
-            </w:r>
-            <w:r>
-              <w:rPr>
-                <w:rFonts w:hint="eastAsia"/>
-                <w:color w:val="AEAAAA" w:themeColor="background2" w:themeShade="BF"/>
+            </w:pPr>
+            <w:r>
+              <w:t>t</w:t>
+            </w:r>
+            <w:r>
+              <w:rPr>
+                <w:rFonts w:hint="eastAsia"/>
               </w:rPr>
               <w:t>ype</w:t>
             </w:r>
@@ -660,16 +653,9 @@
             <w:pPr>
               <w:pStyle w:val="a3"/>
               <w:ind w:leftChars="0" w:left="0"/>
-              <w:rPr>
-                <w:color w:val="AEAAAA" w:themeColor="background2" w:themeShade="BF"/>
-              </w:rPr>
-            </w:pPr>
-            <w:r>
-              <w:rPr>
-                <w:rFonts w:hint="eastAsia"/>
-                <w:color w:val="AEAAAA" w:themeColor="background2" w:themeShade="BF"/>
-              </w:rPr>
-              <w:t>binary</w:t>
+            </w:pPr>
+            <w:r>
+              <w:t>text</w:t>
             </w:r>
           </w:p>
         </w:tc>
@@ -681,17 +667,33 @@
             <w:pPr>
               <w:pStyle w:val="a3"/>
               <w:ind w:leftChars="0" w:left="0"/>
-              <w:rPr>
-                <w:color w:val="AEAAAA" w:themeColor="background2" w:themeShade="BF"/>
-              </w:rPr>
-            </w:pPr>
-            <w:r>
-              <w:rPr>
-                <w:rFonts w:hint="eastAsia"/>
-                <w:color w:val="AEAAAA" w:themeColor="background2" w:themeShade="BF"/>
-              </w:rPr>
-              <w:t>0 for answer, 1 for call</w:t>
-            </w:r>
+            </w:pPr>
+            <w:r>
+              <w:t>“general”</w:t>
+            </w:r>
+            <w:r>
+              <w:rPr>
+                <w:rFonts w:hint="eastAsia"/>
+              </w:rPr>
+              <w:t xml:space="preserve">, </w:t>
+            </w:r>
+            <w:r>
+              <w:t>“</w:t>
+            </w:r>
+            <w:r>
+              <w:rPr>
+                <w:rFonts w:hint="eastAsia"/>
+              </w:rPr>
+              <w:t>sensor</w:t>
+            </w:r>
+            <w:r>
+              <w:t>”</w:t>
+            </w:r>
+            <w:r>
+              <w:t xml:space="preserve"> for QA type</w:t>
+            </w:r>
+            <w:bookmarkStart w:id="0" w:name="_GoBack"/>
+            <w:bookmarkEnd w:id="0"/>
           </w:p>
         </w:tc>
       </w:tr>
@@ -1190,8 +1192,6 @@
             <w:r>
               <w:t>a</w:t>
             </w:r>
-            <w:bookmarkStart w:id="0" w:name="_GoBack"/>
-            <w:bookmarkEnd w:id="0"/>
             <w:r>
               <w:rPr>
                 <w:rFonts w:hint="eastAsia"/>

</xml_diff>